<commit_message>
Iniciando el Happy path
</commit_message>
<xml_diff>
--- a/Documentación/Datos.docx
+++ b/Documentación/Datos.docx
@@ -42,23 +42,7 @@
           <w:color w:val="1F497D"/>
           <w:lang w:val="es-MX"/>
         </w:rPr>
-        <w:t>SSJAE-Formato Libre-</w:t>
-      </w:r>
-      <w:proofErr w:type="spellStart"/>
-      <w:r>
-        <w:rPr>
-          <w:color w:val="1F497D"/>
-          <w:lang w:val="es-MX"/>
-        </w:rPr>
-        <w:t>DiagramasProcesos</w:t>
-      </w:r>
-      <w:proofErr w:type="spellEnd"/>
-      <w:r>
-        <w:rPr>
-          <w:color w:val="1F497D"/>
-          <w:lang w:val="es-MX"/>
-        </w:rPr>
-        <w:t xml:space="preserve"> </w:t>
+        <w:t xml:space="preserve">SSJAE-Formato Libre-DiagramasProcesos </w:t>
       </w:r>
     </w:p>
     <w:p>
@@ -78,23 +62,7 @@
           <w:color w:val="1F497D"/>
           <w:lang w:val="es-MX"/>
         </w:rPr>
-        <w:t>SSJAE-</w:t>
-      </w:r>
-      <w:proofErr w:type="spellStart"/>
-      <w:r>
-        <w:rPr>
-          <w:color w:val="1F497D"/>
-          <w:lang w:val="es-MX"/>
-        </w:rPr>
-        <w:t>Especificacion</w:t>
-      </w:r>
-      <w:proofErr w:type="spellEnd"/>
-      <w:r>
-        <w:rPr>
-          <w:color w:val="1F497D"/>
-          <w:lang w:val="es-MX"/>
-        </w:rPr>
-        <w:t xml:space="preserve"> de Requerimientos de Software </w:t>
+        <w:t xml:space="preserve">SSJAE-Especificacion de Requerimientos de Software </w:t>
       </w:r>
     </w:p>
     <w:p>
@@ -174,17 +142,8 @@
           <w:color w:val="1F497D"/>
           <w:lang w:val="es-MX"/>
         </w:rPr>
-        <w:t>SSJAE-</w:t>
-      </w:r>
-      <w:proofErr w:type="spellStart"/>
-      <w:r>
-        <w:rPr>
-          <w:color w:val="1F497D"/>
-          <w:lang w:val="es-MX"/>
-        </w:rPr>
-        <w:t>DescripciónReglasIndicadoresNegocio</w:t>
-      </w:r>
-      <w:proofErr w:type="spellEnd"/>
+        <w:t>SSJAE-DescripciónReglasIndicadoresNegocio</w:t>
+      </w:r>
     </w:p>
     <w:p>
       <w:pPr>
@@ -294,8 +253,6 @@
           <w:lang w:val="es-MX"/>
         </w:rPr>
       </w:pPr>
-      <w:proofErr w:type="spellStart"/>
-      <w:proofErr w:type="gramStart"/>
       <w:r>
         <w:rPr>
           <w:color w:val="1F497D"/>
@@ -303,145 +260,124 @@
         </w:rPr>
         <w:t>olivia.rodriguez</w:t>
       </w:r>
-      <w:proofErr w:type="spellEnd"/>
-      <w:proofErr w:type="gramEnd"/>
-    </w:p>
-    <w:p>
-      <w:pPr>
-        <w:rPr>
-          <w:color w:val="1F497D"/>
-          <w:lang w:val="es-MX"/>
-        </w:rPr>
-      </w:pPr>
-    </w:p>
-    <w:p>
-      <w:pPr>
-        <w:rPr>
-          <w:color w:val="1F497D"/>
-          <w:lang w:val="es-MX"/>
-        </w:rPr>
-      </w:pPr>
-      <w:proofErr w:type="spellStart"/>
-      <w:r>
-        <w:rPr>
-          <w:color w:val="1F497D"/>
-          <w:lang w:val="es-MX"/>
-        </w:rPr>
-        <w:t>Password</w:t>
-      </w:r>
-      <w:proofErr w:type="spellEnd"/>
-      <w:r>
-        <w:rPr>
-          <w:color w:val="1F497D"/>
-          <w:lang w:val="es-MX"/>
-        </w:rPr>
-        <w:t>:</w:t>
-      </w:r>
-    </w:p>
-    <w:p>
-      <w:pPr>
-        <w:rPr>
-          <w:color w:val="1F497D"/>
-          <w:lang w:val="es-MX"/>
-        </w:rPr>
-      </w:pPr>
-      <w:r>
-        <w:rPr>
-          <w:color w:val="1F497D"/>
-          <w:lang w:val="es-MX"/>
-        </w:rPr>
-        <w:t>Senades2020</w:t>
-      </w:r>
-    </w:p>
-    <w:p>
-      <w:pPr>
-        <w:rPr>
-          <w:color w:val="1F497D"/>
-          <w:lang w:val="es-MX"/>
-        </w:rPr>
-      </w:pPr>
-    </w:p>
-    <w:p>
-      <w:pPr>
-        <w:rPr>
-          <w:color w:val="1F497D"/>
-          <w:lang w:val="es-MX"/>
-        </w:rPr>
-      </w:pPr>
-      <w:r>
-        <w:rPr>
-          <w:color w:val="1F497D"/>
-          <w:lang w:val="es-MX"/>
-        </w:rPr>
-        <w:t xml:space="preserve">En cuanto al documento de arquitectura, se está trabajando en su elaboración, pero el desarrollador Misael Mendoza </w:t>
-      </w:r>
-      <w:proofErr w:type="spellStart"/>
-      <w:r>
-        <w:rPr>
-          <w:color w:val="1F497D"/>
-          <w:lang w:val="es-MX"/>
-        </w:rPr>
-        <w:t>Antunez</w:t>
-      </w:r>
-      <w:proofErr w:type="spellEnd"/>
-      <w:r>
-        <w:rPr>
-          <w:color w:val="1F497D"/>
-          <w:lang w:val="es-MX"/>
-        </w:rPr>
-        <w:t>, nos puede apoyar en este tema.</w:t>
-      </w:r>
-    </w:p>
-    <w:p>
-      <w:pPr>
-        <w:rPr>
-          <w:color w:val="1F497D"/>
-          <w:lang w:val="es-MX"/>
-        </w:rPr>
-      </w:pPr>
-    </w:p>
-    <w:p>
-      <w:pPr>
-        <w:rPr>
-          <w:color w:val="1F497D"/>
-          <w:lang w:val="es-MX"/>
-        </w:rPr>
-      </w:pPr>
-      <w:r>
-        <w:rPr>
-          <w:color w:val="1F497D"/>
-          <w:lang w:val="es-MX"/>
-        </w:rPr>
-        <w:t>Quedo atenta</w:t>
-      </w:r>
-    </w:p>
-    <w:p>
-      <w:pPr>
-        <w:rPr>
-          <w:color w:val="1F497D"/>
-          <w:lang w:val="es-MX"/>
-        </w:rPr>
-      </w:pPr>
-    </w:p>
-    <w:p>
-      <w:pPr>
-        <w:rPr>
-          <w:color w:val="1F497D"/>
-          <w:lang w:val="es-MX"/>
-        </w:rPr>
-      </w:pPr>
-      <w:r>
-        <w:rPr>
-          <w:color w:val="1F497D"/>
-          <w:lang w:val="es-MX"/>
-        </w:rPr>
-        <w:t>Saludos</w:t>
-      </w:r>
-    </w:p>
-    <w:p>
+    </w:p>
+    <w:p>
+      <w:pPr>
+        <w:rPr>
+          <w:color w:val="1F497D"/>
+          <w:lang w:val="es-MX"/>
+        </w:rPr>
+      </w:pPr>
+    </w:p>
+    <w:p>
+      <w:pPr>
+        <w:rPr>
+          <w:color w:val="1F497D"/>
+          <w:lang w:val="es-MX"/>
+        </w:rPr>
+      </w:pPr>
+      <w:r>
+        <w:rPr>
+          <w:color w:val="1F497D"/>
+          <w:lang w:val="es-MX"/>
+        </w:rPr>
+        <w:t>Password:</w:t>
+      </w:r>
+    </w:p>
+    <w:p>
+      <w:pPr>
+        <w:rPr>
+          <w:color w:val="1F497D"/>
+          <w:lang w:val="es-MX"/>
+        </w:rPr>
+      </w:pPr>
+      <w:r>
+        <w:rPr>
+          <w:color w:val="1F497D"/>
+          <w:lang w:val="es-MX"/>
+        </w:rPr>
+        <w:t>s</w:t>
+      </w:r>
       <w:bookmarkStart w:id="0" w:name="_GoBack"/>
       <w:bookmarkEnd w:id="0"/>
-    </w:p>
+      <w:r>
+        <w:rPr>
+          <w:color w:val="1F497D"/>
+          <w:lang w:val="es-MX"/>
+        </w:rPr>
+        <w:t>enades2020</w:t>
+      </w:r>
+    </w:p>
+    <w:p>
+      <w:pPr>
+        <w:rPr>
+          <w:color w:val="1F497D"/>
+          <w:lang w:val="es-MX"/>
+        </w:rPr>
+      </w:pPr>
+    </w:p>
+    <w:p>
+      <w:pPr>
+        <w:rPr>
+          <w:color w:val="1F497D"/>
+          <w:lang w:val="es-MX"/>
+        </w:rPr>
+      </w:pPr>
+      <w:r>
+        <w:rPr>
+          <w:color w:val="1F497D"/>
+          <w:lang w:val="es-MX"/>
+        </w:rPr>
+        <w:t>En cuanto al documento de arquitectura, se está trabajando en su elaboración, pero el desarrollador Misael Mendoza Antunez, nos puede apoyar en este tema.</w:t>
+      </w:r>
+    </w:p>
+    <w:p>
+      <w:pPr>
+        <w:rPr>
+          <w:color w:val="1F497D"/>
+          <w:lang w:val="es-MX"/>
+        </w:rPr>
+      </w:pPr>
+    </w:p>
+    <w:p>
+      <w:pPr>
+        <w:rPr>
+          <w:color w:val="1F497D"/>
+          <w:lang w:val="es-MX"/>
+        </w:rPr>
+      </w:pPr>
+      <w:r>
+        <w:rPr>
+          <w:color w:val="1F497D"/>
+          <w:lang w:val="es-MX"/>
+        </w:rPr>
+        <w:t>Quedo atenta</w:t>
+      </w:r>
+    </w:p>
+    <w:p>
+      <w:pPr>
+        <w:rPr>
+          <w:color w:val="1F497D"/>
+          <w:lang w:val="es-MX"/>
+        </w:rPr>
+      </w:pPr>
+    </w:p>
+    <w:p>
+      <w:pPr>
+        <w:rPr>
+          <w:color w:val="1F497D"/>
+          <w:lang w:val="es-MX"/>
+        </w:rPr>
+      </w:pPr>
+      <w:r>
+        <w:rPr>
+          <w:color w:val="1F497D"/>
+          <w:lang w:val="es-MX"/>
+        </w:rPr>
+        <w:t>Saludos</w:t>
+      </w:r>
+    </w:p>
+    <w:p/>
     <w:sectPr>
       <w:pgSz w:w="11906" w:h="16838"/>
       <w:pgMar w:top="1417" w:right="1701" w:bottom="1417" w:left="1701" w:header="708" w:footer="708" w:gutter="0"/>

</xml_diff>